<commit_message>
Se agrego trababajo jflores-2021416
</commit_message>
<xml_diff>
--- a/Proyecto_Scrum.docx
+++ b/Proyecto_Scrum.docx
@@ -38,6 +38,38 @@
       </w:r>
     </w:p>
     <w:p/>
+    <w:p/>
+    <w:p/>
+    <w:p/>
+    <w:p/>
+    <w:p/>
+    <w:p/>
+    <w:p/>
+    <w:p/>
+    <w:p/>
+    <w:p/>
+    <w:p/>
+    <w:p/>
+    <w:p/>
+    <w:p/>
+    <w:p/>
+    <w:p/>
+    <w:p/>
+    <w:p/>
+    <w:p/>
+    <w:p/>
+    <w:p/>
+    <w:p/>
+    <w:p/>
+    <w:p/>
+    <w:p/>
+    <w:p/>
+    <w:p/>
+    <w:p>
+      <w:r>
+        <w:t>Trabajo flores</w:t>
+      </w:r>
+    </w:p>
     <w:sectPr>
       <w:pgSz w:w="12240" w:h="15840"/>
       <w:pgMar w:top="1417" w:right="1701" w:bottom="1417" w:left="1701" w:header="708" w:footer="708" w:gutter="0"/>

</xml_diff>